<commit_message>
{Clase} [MEE] Teoría modificada y Ejercicio 1 (Completado-Seleccionados)
</commit_message>
<xml_diff>
--- a/1/Mantenimiento de Equipos de Electronica/Ejercicios/Ejercicio 1/protecciones-en-instalaciones-electricas-resuelto.docx
+++ b/1/Mantenimiento de Equipos de Electronica/Ejercicios/Ejercicio 1/protecciones-en-instalaciones-electricas-resuelto.docx
@@ -136,7 +136,13 @@
       </w:r>
       <w:r>
         <w:tab/>
-        <w:t>Contacto accidental entre 2 puntos de diferente potencial en una instalación.</w:t>
+        <w:t xml:space="preserve">Contacto accidental entre 2 </w:t>
+      </w:r>
+      <w:r>
+        <w:t>conductores</w:t>
+      </w:r>
+      <w:r>
+        <w:t xml:space="preserve"> de diferente potencial en una instalación.</w:t>
       </w:r>
     </w:p>
     <w:p>
@@ -161,8 +167,9 @@
         <w:rPr>
           <w:i/>
           <w:iCs/>
+          <w:u w:val="dotted"/>
         </w:rPr>
-        <w:t xml:space="preserve"> </w:t>
+        <w:t>, sobrecarga y cortocircuito</w:t>
       </w:r>
     </w:p>
     <w:p>
@@ -176,7 +183,15 @@
         <w:t>u</w:t>
       </w:r>
       <w:r>
-        <w:t xml:space="preserve">sible tipo gG?  </w:t>
+        <w:t xml:space="preserve">sible tipo </w:t>
+      </w:r>
+      <w:proofErr w:type="spellStart"/>
+      <w:r>
+        <w:t>gG</w:t>
+      </w:r>
+      <w:proofErr w:type="spellEnd"/>
+      <w:r>
+        <w:t xml:space="preserve">?  </w:t>
       </w:r>
     </w:p>
     <w:p>
@@ -199,7 +214,15 @@
         <w:ind w:left="-5" w:right="0"/>
       </w:pPr>
       <w:r>
-        <w:t xml:space="preserve">7.- ¿Para qué se utiliza un fusible tipo aM? ¿De qué otro elemento se debe acompañar normalmente? </w:t>
+        <w:t xml:space="preserve">7.- ¿Para qué se utiliza un fusible tipo </w:t>
+      </w:r>
+      <w:proofErr w:type="spellStart"/>
+      <w:r>
+        <w:t>aM</w:t>
+      </w:r>
+      <w:proofErr w:type="spellEnd"/>
+      <w:r>
+        <w:t xml:space="preserve">? ¿De qué otro elemento se debe acompañar normalmente? </w:t>
       </w:r>
     </w:p>
     <w:p>
@@ -301,7 +324,13 @@
         <w:ind w:left="708" w:right="0" w:firstLine="7"/>
       </w:pPr>
       <w:r>
-        <w:t>Es un dispositivo mecánico capaz de estableces, soporta e interrumpir corrientes en condiciones anormales (sobrecarga y cortocircuito).</w:t>
+        <w:t>Es un dispositivo mecánico capaz de establece</w:t>
+      </w:r>
+      <w:r>
+        <w:t>r</w:t>
+      </w:r>
+      <w:r>
+        <w:t>, soporta e interrumpir corrientes en condiciones anormales (sobrecarga y cortocircuito).</w:t>
       </w:r>
     </w:p>
     <w:p>
@@ -372,10 +401,44 @@
     </w:p>
     <w:p>
       <w:pPr>
+        <w:ind w:left="-5" w:right="0" w:firstLine="713"/>
+        <w:rPr>
+          <w:color w:val="FF0000"/>
+        </w:rPr>
+      </w:pPr>
+      <w:r>
+        <w:rPr>
+          <w:color w:val="FF0000"/>
+        </w:rPr>
+        <w:t>ICP</w:t>
+      </w:r>
+      <w:r>
+        <w:rPr>
+          <w:color w:val="FF0000"/>
+        </w:rPr>
+        <w:t>-</w:t>
+      </w:r>
+      <w:r>
+        <w:rPr>
+          <w:color w:val="FF0000"/>
+        </w:rPr>
+        <w:t>M</w:t>
+      </w:r>
+    </w:p>
+    <w:p>
+      <w:pPr>
         <w:ind w:left="-5" w:right="0"/>
       </w:pPr>
       <w:r>
-        <w:t>11.- Explica las diferentes funciones de un ICP,IGA,PIA</w:t>
+        <w:t xml:space="preserve">11.- Explica las diferentes funciones de un </w:t>
+      </w:r>
+      <w:proofErr w:type="gramStart"/>
+      <w:r>
+        <w:t>ICP,IGA</w:t>
+      </w:r>
+      <w:proofErr w:type="gramEnd"/>
+      <w:r>
+        <w:t>,PIA</w:t>
       </w:r>
     </w:p>
     <w:p>
@@ -415,15 +478,6 @@
       </w:pPr>
       <w:r>
         <w:t>PIA: Interruptor de protección para secciones definidas.</w:t>
-      </w:r>
-    </w:p>
-    <w:p>
-      <w:pPr>
-        <w:spacing w:after="160" w:line="259" w:lineRule="auto"/>
-        <w:ind w:left="0" w:right="0" w:firstLine="0"/>
-      </w:pPr>
-      <w:r>
-        <w:br w:type="page"/>
       </w:r>
     </w:p>
     <w:p>
@@ -502,7 +556,11 @@
         <w:ind w:right="0"/>
       </w:pPr>
       <w:r>
-        <w:t>Poder de corte asignado (I</w:t>
+        <w:t>Poder de corte asignado (</w:t>
+      </w:r>
+      <w:proofErr w:type="spellStart"/>
+      <w:r>
+        <w:t>I</w:t>
       </w:r>
       <w:r>
         <w:rPr>
@@ -510,6 +568,7 @@
         </w:rPr>
         <w:t>cn</w:t>
       </w:r>
+      <w:proofErr w:type="spellEnd"/>
       <w:r>
         <w:t>)</w:t>
       </w:r>
@@ -524,7 +583,13 @@
         <w:ind w:right="0"/>
       </w:pPr>
       <w:r>
-        <w:t>Curva de respuesta: tipo C, D o ICP-M</w:t>
+        <w:rPr>
+          <w:highlight w:val="yellow"/>
+        </w:rPr>
+        <w:t>Curva de respuesta</w:t>
+      </w:r>
+      <w:r>
+        <w:t>: tipo C, D o ICP-M</w:t>
       </w:r>
     </w:p>
     <w:p>
@@ -655,7 +720,15 @@
         <w:ind w:right="0"/>
       </w:pPr>
       <w:r>
-        <w:t>Corriente diferencial de funcionamiento asignada (IAn)*</w:t>
+        <w:t>Corriente diferencial de funcionamiento asignada (</w:t>
+      </w:r>
+      <w:proofErr w:type="spellStart"/>
+      <w:r>
+        <w:t>IAn</w:t>
+      </w:r>
+      <w:proofErr w:type="spellEnd"/>
+      <w:r>
+        <w:t>)*</w:t>
       </w:r>
     </w:p>
     <w:p>
@@ -818,9 +891,43 @@
     </w:p>
     <w:p>
       <w:pPr>
+        <w:pStyle w:val="Prrafodelista"/>
+        <w:numPr>
+          <w:ilvl w:val="0"/>
+          <w:numId w:val="12"/>
+        </w:numPr>
+        <w:ind w:right="0"/>
+      </w:pPr>
+      <w:r>
+        <w:t>Rayo</w:t>
+      </w:r>
+    </w:p>
+    <w:p>
+      <w:pPr>
+        <w:pStyle w:val="Prrafodelista"/>
+        <w:numPr>
+          <w:ilvl w:val="0"/>
+          <w:numId w:val="12"/>
+        </w:numPr>
+        <w:ind w:right="0"/>
+      </w:pPr>
+      <w:r>
+        <w:t>Conmutación</w:t>
+      </w:r>
+    </w:p>
+    <w:p>
+      <w:pPr>
         <w:ind w:left="-5" w:right="0"/>
       </w:pPr>
       <w:r>
+        <w:t>23.- Cuando cae un rayo en la propia instalación indica por qué dos causas podemos tener una sobretensión.</w:t>
+      </w:r>
+    </w:p>
+    <w:p>
+      <w:pPr>
+        <w:ind w:left="-5" w:right="0"/>
+      </w:pPr>
+      <w:r>
         <w:tab/>
       </w:r>
       <w:r>
@@ -829,13 +936,81 @@
       <w:r>
         <w:tab/>
       </w:r>
+      <w:r>
+        <w:rPr>
+          <w:highlight w:val="yellow"/>
+        </w:rPr>
+        <w:t>No</w:t>
+      </w:r>
+    </w:p>
+    <w:p>
+      <w:pPr>
+        <w:spacing w:after="160" w:line="259" w:lineRule="auto"/>
+        <w:ind w:left="0" w:right="0" w:firstLine="0"/>
+      </w:pPr>
+      <w:r>
+        <w:br w:type="page"/>
+      </w:r>
     </w:p>
     <w:p>
       <w:pPr>
         <w:ind w:left="-5" w:right="0"/>
       </w:pPr>
       <w:r>
-        <w:t xml:space="preserve">23.- Cuando cae un rayo en la propia instalación indica por qué dos causas podemos tener una sobretensión. </w:t>
+        <w:lastRenderedPageBreak/>
+        <w:t>24.- Di la designación de los dos tipos de ondas de corriente y tiempo que tienen relación con las sobretensiones transitorias. Dibuja su forma de onda.</w:t>
+      </w:r>
+    </w:p>
+    <w:p>
+      <w:pPr>
+        <w:ind w:left="-5" w:right="0" w:firstLine="350"/>
+      </w:pPr>
+      <w:r>
+        <w:t>Más de 10% (</w:t>
+      </w:r>
+      <w:r>
+        <w:t>d</w:t>
+      </w:r>
+      <w:r>
+        <w:t>e 230V) y 1 Segundo.</w:t>
+      </w:r>
+    </w:p>
+    <w:p>
+      <w:pPr>
+        <w:pStyle w:val="Prrafodelista"/>
+        <w:numPr>
+          <w:ilvl w:val="0"/>
+          <w:numId w:val="13"/>
+        </w:numPr>
+        <w:ind w:right="0"/>
+      </w:pPr>
+      <w:r>
+        <w:rPr>
+          <w:b/>
+          <w:bCs/>
+          <w:i/>
+          <w:iCs/>
+        </w:rPr>
+        <w:t>Onda 10/350</w:t>
+      </w:r>
+    </w:p>
+    <w:p>
+      <w:pPr>
+        <w:pStyle w:val="Prrafodelista"/>
+        <w:numPr>
+          <w:ilvl w:val="0"/>
+          <w:numId w:val="13"/>
+        </w:numPr>
+        <w:ind w:right="0"/>
+      </w:pPr>
+      <w:r>
+        <w:rPr>
+          <w:b/>
+          <w:bCs/>
+          <w:i/>
+          <w:iCs/>
+        </w:rPr>
+        <w:t>Onda 8/20</w:t>
       </w:r>
     </w:p>
     <w:p>
@@ -843,7 +1018,53 @@
         <w:ind w:left="-5" w:right="0"/>
       </w:pPr>
       <w:r>
-        <w:t xml:space="preserve">24.- Di la designación de los dos tipos de ondas de corriente y tiempo que tienen relación con las sobretensiones transitorias. Dibuja su forma de onda. </w:t>
+        <w:tab/>
+      </w:r>
+      <w:r>
+        <w:tab/>
+      </w:r>
+      <w:r>
+        <w:rPr>
+          <w:noProof/>
+        </w:rPr>
+        <w:drawing>
+          <wp:inline distT="0" distB="0" distL="0" distR="0" wp14:anchorId="36F49D18" wp14:editId="7B6F725E">
+            <wp:extent cx="6139180" cy="4066540"/>
+            <wp:effectExtent l="0" t="0" r="0" b="0"/>
+            <wp:docPr id="3" name="Imagen 3"/>
+            <wp:cNvGraphicFramePr>
+              <a:graphicFrameLocks xmlns:a="http://schemas.openxmlformats.org/drawingml/2006/main" noChangeAspect="1"/>
+            </wp:cNvGraphicFramePr>
+            <a:graphic xmlns:a="http://schemas.openxmlformats.org/drawingml/2006/main">
+              <a:graphicData uri="http://schemas.openxmlformats.org/drawingml/2006/picture">
+                <pic:pic xmlns:pic="http://schemas.openxmlformats.org/drawingml/2006/picture">
+                  <pic:nvPicPr>
+                    <pic:cNvPr id="1" name=""/>
+                    <pic:cNvPicPr/>
+                  </pic:nvPicPr>
+                  <pic:blipFill>
+                    <a:blip r:embed="rId6"/>
+                    <a:stretch>
+                      <a:fillRect/>
+                    </a:stretch>
+                  </pic:blipFill>
+                  <pic:spPr>
+                    <a:xfrm>
+                      <a:off x="0" y="0"/>
+                      <a:ext cx="6139180" cy="4066540"/>
+                    </a:xfrm>
+                    <a:prstGeom prst="rect">
+                      <a:avLst/>
+                    </a:prstGeom>
+                  </pic:spPr>
+                </pic:pic>
+              </a:graphicData>
+            </a:graphic>
+          </wp:inline>
+        </w:drawing>
+      </w:r>
+      <w:r>
+        <w:br w:type="page"/>
       </w:r>
     </w:p>
     <w:p>
@@ -851,7 +1072,53 @@
         <w:ind w:left="-5" w:right="0"/>
       </w:pPr>
       <w:r>
-        <w:t xml:space="preserve">25.- Indica los tres tipos de descargadores de sobretensiones transitorias que existen y que formas de onda llevan asociada cada uno de ellos. </w:t>
+        <w:lastRenderedPageBreak/>
+        <w:t>25.- Indica los tres tipos de descargadores de sobretensiones transitorias que existen y que formas de onda llevan asociada cada uno de ellos.</w:t>
+      </w:r>
+    </w:p>
+    <w:p>
+      <w:pPr>
+        <w:pStyle w:val="Prrafodelista"/>
+        <w:numPr>
+          <w:ilvl w:val="0"/>
+          <w:numId w:val="14"/>
+        </w:numPr>
+        <w:ind w:right="0"/>
+      </w:pPr>
+      <w:r>
+        <w:t>Tipo I</w:t>
+      </w:r>
+      <w:r>
+        <w:t>: Protección alta de rayo</w:t>
+      </w:r>
+    </w:p>
+    <w:p>
+      <w:pPr>
+        <w:pStyle w:val="Prrafodelista"/>
+        <w:numPr>
+          <w:ilvl w:val="0"/>
+          <w:numId w:val="14"/>
+        </w:numPr>
+        <w:ind w:right="0"/>
+      </w:pPr>
+      <w:r>
+        <w:t>Tipo I</w:t>
+      </w:r>
+      <w:r>
+        <w:t>I: Protección media de rayo</w:t>
+      </w:r>
+    </w:p>
+    <w:p>
+      <w:pPr>
+        <w:pStyle w:val="Prrafodelista"/>
+        <w:numPr>
+          <w:ilvl w:val="0"/>
+          <w:numId w:val="14"/>
+        </w:numPr>
+        <w:ind w:right="0"/>
+      </w:pPr>
+      <w:r>
+        <w:t>Tipo III: Protección conta conmutaciones</w:t>
       </w:r>
     </w:p>
     <w:p>
@@ -864,31 +1131,138 @@
       <w:r>
         <w:t xml:space="preserve"> </w:t>
       </w:r>
-      <w:r>
-        <w:t xml:space="preserve">los tipo II </w:t>
+      <w:proofErr w:type="gramStart"/>
+      <w:r>
+        <w:t>los tipo</w:t>
+      </w:r>
+      <w:proofErr w:type="gramEnd"/>
+      <w:r>
+        <w:t xml:space="preserve"> II</w:t>
+      </w:r>
+    </w:p>
+    <w:p>
+      <w:pPr>
+        <w:pStyle w:val="Prrafodelista"/>
+        <w:numPr>
+          <w:ilvl w:val="0"/>
+          <w:numId w:val="14"/>
+        </w:numPr>
+        <w:ind w:right="0"/>
+      </w:pPr>
+      <w:r>
+        <w:t>Tipo I</w:t>
+      </w:r>
+      <w:r>
+        <w:t>: Caja general de protección, al lado de los contadores.</w:t>
+      </w:r>
+    </w:p>
+    <w:p>
+      <w:pPr>
+        <w:pStyle w:val="Prrafodelista"/>
+        <w:numPr>
+          <w:ilvl w:val="0"/>
+          <w:numId w:val="14"/>
+        </w:numPr>
+        <w:ind w:right="0"/>
+      </w:pPr>
+      <w:r>
+        <w:t>Tipo II: Cuadro general de distribución.</w:t>
+      </w:r>
+    </w:p>
+    <w:p>
+      <w:pPr>
+        <w:pStyle w:val="Prrafodelista"/>
+        <w:numPr>
+          <w:ilvl w:val="0"/>
+          <w:numId w:val="14"/>
+        </w:numPr>
+        <w:ind w:right="0"/>
+      </w:pPr>
+      <w:r>
+        <w:t>Tipo II: En un equipo concreto que queramos proteger.</w:t>
       </w:r>
     </w:p>
     <w:p>
       <w:pPr>
         <w:ind w:left="-5" w:right="0"/>
       </w:pPr>
-      <w:r>
-        <w:lastRenderedPageBreak/>
-        <w:t xml:space="preserve">27.- En el siguiente esquema unificar de una vivienda, indica donde pondrías un sobretensión  transitoria tipo II. </w:t>
-      </w:r>
     </w:p>
     <w:p>
       <w:pPr>
         <w:ind w:left="-5" w:right="0"/>
       </w:pPr>
       <w:r>
-        <w:t>28.- ¿Hay que añadirle siempre al descargador de sobretensiones transitorias un fusibles o una PIA adicional?</w:t>
+        <w:t xml:space="preserve">27.- En el siguiente esquema unificar de una vivienda, indica donde pondrías un </w:t>
+      </w:r>
+      <w:proofErr w:type="gramStart"/>
+      <w:r>
+        <w:t>sobretensión  transitoria</w:t>
+      </w:r>
+      <w:proofErr w:type="gramEnd"/>
+      <w:r>
+        <w:t xml:space="preserve"> tipo II.</w:t>
+      </w:r>
+    </w:p>
+    <w:p>
+      <w:pPr>
+        <w:ind w:left="-5" w:right="0"/>
+      </w:pPr>
+      <w:r>
+        <w:tab/>
+      </w:r>
+      <w:r>
+        <w:tab/>
+      </w:r>
+      <w:r>
+        <w:tab/>
+      </w:r>
+      <w:r>
+        <w:rPr>
+          <w:highlight w:val="yellow"/>
+        </w:rPr>
+        <w:t>No</w:t>
+      </w:r>
+    </w:p>
+    <w:p>
+      <w:pPr>
+        <w:ind w:left="-5" w:right="0"/>
+      </w:pPr>
+      <w:r>
+        <w:t xml:space="preserve">28.- ¿Hay que añadirle siempre al descargador de sobretensiones transitorias </w:t>
+      </w:r>
+      <w:proofErr w:type="gramStart"/>
+      <w:r>
+        <w:t>un fusibles</w:t>
+      </w:r>
+      <w:proofErr w:type="gramEnd"/>
+      <w:r>
+        <w:t xml:space="preserve"> o una PIA adicional?</w:t>
       </w:r>
       <w:r>
         <w:t xml:space="preserve"> </w:t>
       </w:r>
       <w:r>
-        <w:t xml:space="preserve">¿Por qué? </w:t>
+        <w:t>¿Por qué?</w:t>
+      </w:r>
+    </w:p>
+    <w:p>
+      <w:pPr>
+        <w:ind w:left="-5" w:right="0"/>
+      </w:pPr>
+      <w:r>
+        <w:tab/>
+      </w:r>
+      <w:r>
+        <w:tab/>
+      </w:r>
+      <w:r>
+        <w:tab/>
+      </w:r>
+      <w:r>
+        <w:rPr>
+          <w:highlight w:val="yellow"/>
+        </w:rPr>
+        <w:t>No</w:t>
       </w:r>
     </w:p>
     <w:p>
@@ -897,7 +1271,7 @@
         <w:ind w:left="-5" w:right="0"/>
       </w:pPr>
       <w:r>
-        <w:t xml:space="preserve">29.- En Zaragoza qué tipo de sobretensiones es obligatorio en el cuadro de protección de una vivienda. </w:t>
+        <w:t>29.- En Zaragoza qué tipo de sobretensiones es obligatorio en el cuadro de protección de una vivienda.</w:t>
       </w:r>
     </w:p>
     <w:p>
@@ -1126,6 +1500,345 @@
     </w:lvl>
   </w:abstractNum>
   <w:abstractNum w:abstractNumId="2" w15:restartNumberingAfterBreak="0">
+    <w:nsid w:val="16E755FC"/>
+    <w:multiLevelType w:val="hybridMultilevel"/>
+    <w:tmpl w:val="D3FADE38"/>
+    <w:lvl w:ilvl="0" w:tplc="0C0A0001">
+      <w:start w:val="1"/>
+      <w:numFmt w:val="bullet"/>
+      <w:lvlText w:val=""/>
+      <w:lvlJc w:val="left"/>
+      <w:pPr>
+        <w:ind w:left="720" w:hanging="360"/>
+      </w:pPr>
+      <w:rPr>
+        <w:rFonts w:ascii="Symbol" w:hAnsi="Symbol" w:hint="default"/>
+      </w:rPr>
+    </w:lvl>
+    <w:lvl w:ilvl="1" w:tplc="0C0A0003" w:tentative="1">
+      <w:start w:val="1"/>
+      <w:numFmt w:val="bullet"/>
+      <w:lvlText w:val="o"/>
+      <w:lvlJc w:val="left"/>
+      <w:pPr>
+        <w:ind w:left="1440" w:hanging="360"/>
+      </w:pPr>
+      <w:rPr>
+        <w:rFonts w:ascii="Courier New" w:hAnsi="Courier New" w:cs="Courier New" w:hint="default"/>
+      </w:rPr>
+    </w:lvl>
+    <w:lvl w:ilvl="2" w:tplc="0C0A0005" w:tentative="1">
+      <w:start w:val="1"/>
+      <w:numFmt w:val="bullet"/>
+      <w:lvlText w:val=""/>
+      <w:lvlJc w:val="left"/>
+      <w:pPr>
+        <w:ind w:left="2160" w:hanging="360"/>
+      </w:pPr>
+      <w:rPr>
+        <w:rFonts w:ascii="Wingdings" w:hAnsi="Wingdings" w:hint="default"/>
+      </w:rPr>
+    </w:lvl>
+    <w:lvl w:ilvl="3" w:tplc="0C0A0001" w:tentative="1">
+      <w:start w:val="1"/>
+      <w:numFmt w:val="bullet"/>
+      <w:lvlText w:val=""/>
+      <w:lvlJc w:val="left"/>
+      <w:pPr>
+        <w:ind w:left="2880" w:hanging="360"/>
+      </w:pPr>
+      <w:rPr>
+        <w:rFonts w:ascii="Symbol" w:hAnsi="Symbol" w:hint="default"/>
+      </w:rPr>
+    </w:lvl>
+    <w:lvl w:ilvl="4" w:tplc="0C0A0003" w:tentative="1">
+      <w:start w:val="1"/>
+      <w:numFmt w:val="bullet"/>
+      <w:lvlText w:val="o"/>
+      <w:lvlJc w:val="left"/>
+      <w:pPr>
+        <w:ind w:left="3600" w:hanging="360"/>
+      </w:pPr>
+      <w:rPr>
+        <w:rFonts w:ascii="Courier New" w:hAnsi="Courier New" w:cs="Courier New" w:hint="default"/>
+      </w:rPr>
+    </w:lvl>
+    <w:lvl w:ilvl="5" w:tplc="0C0A0005" w:tentative="1">
+      <w:start w:val="1"/>
+      <w:numFmt w:val="bullet"/>
+      <w:lvlText w:val=""/>
+      <w:lvlJc w:val="left"/>
+      <w:pPr>
+        <w:ind w:left="4320" w:hanging="360"/>
+      </w:pPr>
+      <w:rPr>
+        <w:rFonts w:ascii="Wingdings" w:hAnsi="Wingdings" w:hint="default"/>
+      </w:rPr>
+    </w:lvl>
+    <w:lvl w:ilvl="6" w:tplc="0C0A0001" w:tentative="1">
+      <w:start w:val="1"/>
+      <w:numFmt w:val="bullet"/>
+      <w:lvlText w:val=""/>
+      <w:lvlJc w:val="left"/>
+      <w:pPr>
+        <w:ind w:left="5040" w:hanging="360"/>
+      </w:pPr>
+      <w:rPr>
+        <w:rFonts w:ascii="Symbol" w:hAnsi="Symbol" w:hint="default"/>
+      </w:rPr>
+    </w:lvl>
+    <w:lvl w:ilvl="7" w:tplc="0C0A0003" w:tentative="1">
+      <w:start w:val="1"/>
+      <w:numFmt w:val="bullet"/>
+      <w:lvlText w:val="o"/>
+      <w:lvlJc w:val="left"/>
+      <w:pPr>
+        <w:ind w:left="5760" w:hanging="360"/>
+      </w:pPr>
+      <w:rPr>
+        <w:rFonts w:ascii="Courier New" w:hAnsi="Courier New" w:cs="Courier New" w:hint="default"/>
+      </w:rPr>
+    </w:lvl>
+    <w:lvl w:ilvl="8" w:tplc="0C0A0005" w:tentative="1">
+      <w:start w:val="1"/>
+      <w:numFmt w:val="bullet"/>
+      <w:lvlText w:val=""/>
+      <w:lvlJc w:val="left"/>
+      <w:pPr>
+        <w:ind w:left="6480" w:hanging="360"/>
+      </w:pPr>
+      <w:rPr>
+        <w:rFonts w:ascii="Wingdings" w:hAnsi="Wingdings" w:hint="default"/>
+      </w:rPr>
+    </w:lvl>
+  </w:abstractNum>
+  <w:abstractNum w:abstractNumId="3" w15:restartNumberingAfterBreak="0">
+    <w:nsid w:val="21770674"/>
+    <w:multiLevelType w:val="hybridMultilevel"/>
+    <w:tmpl w:val="96ACB26A"/>
+    <w:lvl w:ilvl="0" w:tplc="0C0A0001">
+      <w:start w:val="1"/>
+      <w:numFmt w:val="bullet"/>
+      <w:lvlText w:val=""/>
+      <w:lvlJc w:val="left"/>
+      <w:pPr>
+        <w:ind w:left="705" w:hanging="360"/>
+      </w:pPr>
+      <w:rPr>
+        <w:rFonts w:ascii="Symbol" w:hAnsi="Symbol" w:hint="default"/>
+      </w:rPr>
+    </w:lvl>
+    <w:lvl w:ilvl="1" w:tplc="0C0A0003" w:tentative="1">
+      <w:start w:val="1"/>
+      <w:numFmt w:val="bullet"/>
+      <w:lvlText w:val="o"/>
+      <w:lvlJc w:val="left"/>
+      <w:pPr>
+        <w:ind w:left="1425" w:hanging="360"/>
+      </w:pPr>
+      <w:rPr>
+        <w:rFonts w:ascii="Courier New" w:hAnsi="Courier New" w:cs="Courier New" w:hint="default"/>
+      </w:rPr>
+    </w:lvl>
+    <w:lvl w:ilvl="2" w:tplc="0C0A0005" w:tentative="1">
+      <w:start w:val="1"/>
+      <w:numFmt w:val="bullet"/>
+      <w:lvlText w:val=""/>
+      <w:lvlJc w:val="left"/>
+      <w:pPr>
+        <w:ind w:left="2145" w:hanging="360"/>
+      </w:pPr>
+      <w:rPr>
+        <w:rFonts w:ascii="Wingdings" w:hAnsi="Wingdings" w:hint="default"/>
+      </w:rPr>
+    </w:lvl>
+    <w:lvl w:ilvl="3" w:tplc="0C0A0001" w:tentative="1">
+      <w:start w:val="1"/>
+      <w:numFmt w:val="bullet"/>
+      <w:lvlText w:val=""/>
+      <w:lvlJc w:val="left"/>
+      <w:pPr>
+        <w:ind w:left="2865" w:hanging="360"/>
+      </w:pPr>
+      <w:rPr>
+        <w:rFonts w:ascii="Symbol" w:hAnsi="Symbol" w:hint="default"/>
+      </w:rPr>
+    </w:lvl>
+    <w:lvl w:ilvl="4" w:tplc="0C0A0003" w:tentative="1">
+      <w:start w:val="1"/>
+      <w:numFmt w:val="bullet"/>
+      <w:lvlText w:val="o"/>
+      <w:lvlJc w:val="left"/>
+      <w:pPr>
+        <w:ind w:left="3585" w:hanging="360"/>
+      </w:pPr>
+      <w:rPr>
+        <w:rFonts w:ascii="Courier New" w:hAnsi="Courier New" w:cs="Courier New" w:hint="default"/>
+      </w:rPr>
+    </w:lvl>
+    <w:lvl w:ilvl="5" w:tplc="0C0A0005" w:tentative="1">
+      <w:start w:val="1"/>
+      <w:numFmt w:val="bullet"/>
+      <w:lvlText w:val=""/>
+      <w:lvlJc w:val="left"/>
+      <w:pPr>
+        <w:ind w:left="4305" w:hanging="360"/>
+      </w:pPr>
+      <w:rPr>
+        <w:rFonts w:ascii="Wingdings" w:hAnsi="Wingdings" w:hint="default"/>
+      </w:rPr>
+    </w:lvl>
+    <w:lvl w:ilvl="6" w:tplc="0C0A0001" w:tentative="1">
+      <w:start w:val="1"/>
+      <w:numFmt w:val="bullet"/>
+      <w:lvlText w:val=""/>
+      <w:lvlJc w:val="left"/>
+      <w:pPr>
+        <w:ind w:left="5025" w:hanging="360"/>
+      </w:pPr>
+      <w:rPr>
+        <w:rFonts w:ascii="Symbol" w:hAnsi="Symbol" w:hint="default"/>
+      </w:rPr>
+    </w:lvl>
+    <w:lvl w:ilvl="7" w:tplc="0C0A0003" w:tentative="1">
+      <w:start w:val="1"/>
+      <w:numFmt w:val="bullet"/>
+      <w:lvlText w:val="o"/>
+      <w:lvlJc w:val="left"/>
+      <w:pPr>
+        <w:ind w:left="5745" w:hanging="360"/>
+      </w:pPr>
+      <w:rPr>
+        <w:rFonts w:ascii="Courier New" w:hAnsi="Courier New" w:cs="Courier New" w:hint="default"/>
+      </w:rPr>
+    </w:lvl>
+    <w:lvl w:ilvl="8" w:tplc="0C0A0005" w:tentative="1">
+      <w:start w:val="1"/>
+      <w:numFmt w:val="bullet"/>
+      <w:lvlText w:val=""/>
+      <w:lvlJc w:val="left"/>
+      <w:pPr>
+        <w:ind w:left="6465" w:hanging="360"/>
+      </w:pPr>
+      <w:rPr>
+        <w:rFonts w:ascii="Wingdings" w:hAnsi="Wingdings" w:hint="default"/>
+      </w:rPr>
+    </w:lvl>
+  </w:abstractNum>
+  <w:abstractNum w:abstractNumId="4" w15:restartNumberingAfterBreak="0">
+    <w:nsid w:val="27E24E23"/>
+    <w:multiLevelType w:val="hybridMultilevel"/>
+    <w:tmpl w:val="ADE6EE64"/>
+    <w:lvl w:ilvl="0" w:tplc="0C0A0001">
+      <w:start w:val="1"/>
+      <w:numFmt w:val="bullet"/>
+      <w:lvlText w:val=""/>
+      <w:lvlJc w:val="left"/>
+      <w:pPr>
+        <w:ind w:left="705" w:hanging="360"/>
+      </w:pPr>
+      <w:rPr>
+        <w:rFonts w:ascii="Symbol" w:hAnsi="Symbol" w:hint="default"/>
+      </w:rPr>
+    </w:lvl>
+    <w:lvl w:ilvl="1" w:tplc="0C0A0003" w:tentative="1">
+      <w:start w:val="1"/>
+      <w:numFmt w:val="bullet"/>
+      <w:lvlText w:val="o"/>
+      <w:lvlJc w:val="left"/>
+      <w:pPr>
+        <w:ind w:left="1425" w:hanging="360"/>
+      </w:pPr>
+      <w:rPr>
+        <w:rFonts w:ascii="Courier New" w:hAnsi="Courier New" w:cs="Courier New" w:hint="default"/>
+      </w:rPr>
+    </w:lvl>
+    <w:lvl w:ilvl="2" w:tplc="0C0A0005" w:tentative="1">
+      <w:start w:val="1"/>
+      <w:numFmt w:val="bullet"/>
+      <w:lvlText w:val=""/>
+      <w:lvlJc w:val="left"/>
+      <w:pPr>
+        <w:ind w:left="2145" w:hanging="360"/>
+      </w:pPr>
+      <w:rPr>
+        <w:rFonts w:ascii="Wingdings" w:hAnsi="Wingdings" w:hint="default"/>
+      </w:rPr>
+    </w:lvl>
+    <w:lvl w:ilvl="3" w:tplc="0C0A0001" w:tentative="1">
+      <w:start w:val="1"/>
+      <w:numFmt w:val="bullet"/>
+      <w:lvlText w:val=""/>
+      <w:lvlJc w:val="left"/>
+      <w:pPr>
+        <w:ind w:left="2865" w:hanging="360"/>
+      </w:pPr>
+      <w:rPr>
+        <w:rFonts w:ascii="Symbol" w:hAnsi="Symbol" w:hint="default"/>
+      </w:rPr>
+    </w:lvl>
+    <w:lvl w:ilvl="4" w:tplc="0C0A0003" w:tentative="1">
+      <w:start w:val="1"/>
+      <w:numFmt w:val="bullet"/>
+      <w:lvlText w:val="o"/>
+      <w:lvlJc w:val="left"/>
+      <w:pPr>
+        <w:ind w:left="3585" w:hanging="360"/>
+      </w:pPr>
+      <w:rPr>
+        <w:rFonts w:ascii="Courier New" w:hAnsi="Courier New" w:cs="Courier New" w:hint="default"/>
+      </w:rPr>
+    </w:lvl>
+    <w:lvl w:ilvl="5" w:tplc="0C0A0005" w:tentative="1">
+      <w:start w:val="1"/>
+      <w:numFmt w:val="bullet"/>
+      <w:lvlText w:val=""/>
+      <w:lvlJc w:val="left"/>
+      <w:pPr>
+        <w:ind w:left="4305" w:hanging="360"/>
+      </w:pPr>
+      <w:rPr>
+        <w:rFonts w:ascii="Wingdings" w:hAnsi="Wingdings" w:hint="default"/>
+      </w:rPr>
+    </w:lvl>
+    <w:lvl w:ilvl="6" w:tplc="0C0A0001" w:tentative="1">
+      <w:start w:val="1"/>
+      <w:numFmt w:val="bullet"/>
+      <w:lvlText w:val=""/>
+      <w:lvlJc w:val="left"/>
+      <w:pPr>
+        <w:ind w:left="5025" w:hanging="360"/>
+      </w:pPr>
+      <w:rPr>
+        <w:rFonts w:ascii="Symbol" w:hAnsi="Symbol" w:hint="default"/>
+      </w:rPr>
+    </w:lvl>
+    <w:lvl w:ilvl="7" w:tplc="0C0A0003" w:tentative="1">
+      <w:start w:val="1"/>
+      <w:numFmt w:val="bullet"/>
+      <w:lvlText w:val="o"/>
+      <w:lvlJc w:val="left"/>
+      <w:pPr>
+        <w:ind w:left="5745" w:hanging="360"/>
+      </w:pPr>
+      <w:rPr>
+        <w:rFonts w:ascii="Courier New" w:hAnsi="Courier New" w:cs="Courier New" w:hint="default"/>
+      </w:rPr>
+    </w:lvl>
+    <w:lvl w:ilvl="8" w:tplc="0C0A0005" w:tentative="1">
+      <w:start w:val="1"/>
+      <w:numFmt w:val="bullet"/>
+      <w:lvlText w:val=""/>
+      <w:lvlJc w:val="left"/>
+      <w:pPr>
+        <w:ind w:left="6465" w:hanging="360"/>
+      </w:pPr>
+      <w:rPr>
+        <w:rFonts w:ascii="Wingdings" w:hAnsi="Wingdings" w:hint="default"/>
+      </w:rPr>
+    </w:lvl>
+  </w:abstractNum>
+  <w:abstractNum w:abstractNumId="5" w15:restartNumberingAfterBreak="0">
     <w:nsid w:val="3CB653F9"/>
     <w:multiLevelType w:val="hybridMultilevel"/>
     <w:tmpl w:val="7264E60E"/>
@@ -1238,7 +1951,7 @@
       </w:rPr>
     </w:lvl>
   </w:abstractNum>
-  <w:abstractNum w:abstractNumId="3" w15:restartNumberingAfterBreak="0">
+  <w:abstractNum w:abstractNumId="6" w15:restartNumberingAfterBreak="0">
     <w:nsid w:val="4D625BE7"/>
     <w:multiLevelType w:val="hybridMultilevel"/>
     <w:tmpl w:val="0778C210"/>
@@ -1351,7 +2064,7 @@
       </w:rPr>
     </w:lvl>
   </w:abstractNum>
-  <w:abstractNum w:abstractNumId="4" w15:restartNumberingAfterBreak="0">
+  <w:abstractNum w:abstractNumId="7" w15:restartNumberingAfterBreak="0">
     <w:nsid w:val="59F96EBC"/>
     <w:multiLevelType w:val="hybridMultilevel"/>
     <w:tmpl w:val="ED20A96A"/>
@@ -1464,7 +2177,7 @@
       </w:rPr>
     </w:lvl>
   </w:abstractNum>
-  <w:abstractNum w:abstractNumId="5" w15:restartNumberingAfterBreak="0">
+  <w:abstractNum w:abstractNumId="8" w15:restartNumberingAfterBreak="0">
     <w:nsid w:val="639E71E5"/>
     <w:multiLevelType w:val="hybridMultilevel"/>
     <w:tmpl w:val="564620AC"/>
@@ -1577,7 +2290,7 @@
       </w:rPr>
     </w:lvl>
   </w:abstractNum>
-  <w:abstractNum w:abstractNumId="6" w15:restartNumberingAfterBreak="0">
+  <w:abstractNum w:abstractNumId="9" w15:restartNumberingAfterBreak="0">
     <w:nsid w:val="648F0B81"/>
     <w:multiLevelType w:val="hybridMultilevel"/>
     <w:tmpl w:val="F854515A"/>
@@ -1690,7 +2403,7 @@
       </w:rPr>
     </w:lvl>
   </w:abstractNum>
-  <w:abstractNum w:abstractNumId="7" w15:restartNumberingAfterBreak="0">
+  <w:abstractNum w:abstractNumId="10" w15:restartNumberingAfterBreak="0">
     <w:nsid w:val="75870F18"/>
     <w:multiLevelType w:val="hybridMultilevel"/>
     <w:tmpl w:val="BD527BE0"/>
@@ -1803,7 +2516,7 @@
       </w:rPr>
     </w:lvl>
   </w:abstractNum>
-  <w:abstractNum w:abstractNumId="8" w15:restartNumberingAfterBreak="0">
+  <w:abstractNum w:abstractNumId="11" w15:restartNumberingAfterBreak="0">
     <w:nsid w:val="769349E7"/>
     <w:multiLevelType w:val="hybridMultilevel"/>
     <w:tmpl w:val="EFB82B4C"/>
@@ -1916,7 +2629,7 @@
       </w:rPr>
     </w:lvl>
   </w:abstractNum>
-  <w:abstractNum w:abstractNumId="9" w15:restartNumberingAfterBreak="0">
+  <w:abstractNum w:abstractNumId="12" w15:restartNumberingAfterBreak="0">
     <w:nsid w:val="7A69500B"/>
     <w:multiLevelType w:val="hybridMultilevel"/>
     <w:tmpl w:val="E07449AE"/>
@@ -2029,7 +2742,7 @@
       </w:rPr>
     </w:lvl>
   </w:abstractNum>
-  <w:abstractNum w:abstractNumId="10" w15:restartNumberingAfterBreak="0">
+  <w:abstractNum w:abstractNumId="13" w15:restartNumberingAfterBreak="0">
     <w:nsid w:val="7E933370"/>
     <w:multiLevelType w:val="hybridMultilevel"/>
     <w:tmpl w:val="14BE21DA"/>
@@ -2116,37 +2829,46 @@
     </w:lvl>
   </w:abstractNum>
   <w:num w:numId="1">
-    <w:abstractNumId w:val="4"/>
+    <w:abstractNumId w:val="7"/>
   </w:num>
   <w:num w:numId="2">
-    <w:abstractNumId w:val="8"/>
+    <w:abstractNumId w:val="11"/>
   </w:num>
   <w:num w:numId="3">
-    <w:abstractNumId w:val="2"/>
+    <w:abstractNumId w:val="5"/>
   </w:num>
   <w:num w:numId="4">
-    <w:abstractNumId w:val="6"/>
+    <w:abstractNumId w:val="9"/>
   </w:num>
   <w:num w:numId="5">
     <w:abstractNumId w:val="1"/>
   </w:num>
   <w:num w:numId="6">
-    <w:abstractNumId w:val="7"/>
+    <w:abstractNumId w:val="10"/>
   </w:num>
   <w:num w:numId="7">
-    <w:abstractNumId w:val="3"/>
+    <w:abstractNumId w:val="6"/>
   </w:num>
   <w:num w:numId="8">
-    <w:abstractNumId w:val="10"/>
+    <w:abstractNumId w:val="13"/>
   </w:num>
   <w:num w:numId="9">
     <w:abstractNumId w:val="0"/>
   </w:num>
   <w:num w:numId="10">
-    <w:abstractNumId w:val="5"/>
+    <w:abstractNumId w:val="8"/>
   </w:num>
   <w:num w:numId="11">
-    <w:abstractNumId w:val="9"/>
+    <w:abstractNumId w:val="12"/>
+  </w:num>
+  <w:num w:numId="12">
+    <w:abstractNumId w:val="4"/>
+  </w:num>
+  <w:num w:numId="13">
+    <w:abstractNumId w:val="3"/>
+  </w:num>
+  <w:num w:numId="14">
+    <w:abstractNumId w:val="2"/>
   </w:num>
 </w:numbering>
 </file>

</xml_diff>